<commit_message>
sudah bisa insert, cetak, tp blum fix bug
</commit_message>
<xml_diff>
--- a/etc/data/monografiTemplate.docx
+++ b/etc/data/monografiTemplate.docx
@@ -15,8 +15,6 @@
           <w:lang w:val="nb-NO"/>
         </w:rPr>
       </w:pPr>
-      <w:bookmarkStart w:id="0" w:name="_GoBack"/>
-      <w:bookmarkEnd w:id="0"/>
       <w:r>
         <w:rPr>
           <w:rFonts w:ascii="Tahoma" w:hAnsi="Tahoma" w:cs="Tahoma"/>
@@ -416,7 +414,6 @@
       <w:r>
         <w:rPr>
           <w:rFonts w:ascii="Bookman Old Style" w:hAnsi="Bookman Old Style" w:cs="Tahoma"/>
-          <w:lang w:val="fi-FI"/>
         </w:rPr>
         <w:t>${kodeWilayah}</w:t>
       </w:r>
@@ -504,13 +501,6 @@
           <w:lang w:val="fi-FI"/>
         </w:rPr>
         <w:t>Kecamatan</w:t>
-      </w:r>
-      <w:r>
-        <w:rPr>
-          <w:rFonts w:ascii="Bookman Old Style" w:hAnsi="Bookman Old Style" w:cs="Tahoma"/>
-          <w:lang w:val="fi-FI"/>
-        </w:rPr>
-        <w:tab/>
       </w:r>
       <w:r>
         <w:rPr>
@@ -1468,7 +1458,6 @@
           <w:numId w:val="14"/>
         </w:numPr>
         <w:spacing w:line="360" w:lineRule="auto"/>
-        <w:ind w:left="426" w:firstLine="0"/>
         <w:jc w:val="both"/>
         <w:rPr>
           <w:rFonts w:ascii="Bookman Old Style" w:hAnsi="Bookman Old Style" w:cs="Tahoma"/>
@@ -1525,7 +1514,19 @@
         <w:rPr>
           <w:rFonts w:ascii="Bookman Old Style" w:hAnsi="Bookman Old Style" w:cs="Tahoma"/>
         </w:rPr>
-        <w:t>${jmlKK}</w:t>
+        <w:t>${</w:t>
+      </w:r>
+      <w:r>
+        <w:rPr>
+          <w:rFonts w:ascii="Bookman Old Style" w:hAnsi="Bookman Old Style" w:cs="Tahoma"/>
+        </w:rPr>
+        <w:t>jmlKk</w:t>
+      </w:r>
+      <w:r>
+        <w:rPr>
+          <w:rFonts w:ascii="Bookman Old Style" w:hAnsi="Bookman Old Style" w:cs="Tahoma"/>
+        </w:rPr>
+        <w:t>}</w:t>
       </w:r>
       <w:r>
         <w:rPr>
@@ -2314,7 +2315,7 @@
           <w:ilvl w:val="2"/>
           <w:numId w:val="10"/>
         </w:numPr>
-        <w:ind w:left="1260" w:hanging="126"/>
+        <w:ind w:left="1418" w:hanging="284"/>
         <w:jc w:val="both"/>
         <w:rPr>
           <w:rFonts w:ascii="Bookman Old Style" w:hAnsi="Bookman Old Style" w:cs="Tahoma"/>
@@ -2368,14 +2369,14 @@
           <w:rFonts w:ascii="Bookman Old Style" w:hAnsi="Bookman Old Style" w:cs="Tahoma"/>
           <w:lang w:val="nb-NO"/>
         </w:rPr>
-        <w:t>{jmlLulusan</w:t>
-      </w:r>
-      <w:r>
-        <w:rPr>
-          <w:rFonts w:ascii="Bookman Old Style" w:hAnsi="Bookman Old Style" w:cs="Tahoma"/>
-          <w:lang w:val="id-ID"/>
-        </w:rPr>
-        <w:t>Diploma</w:t>
+        <w:t>{</w:t>
+      </w:r>
+      <w:r>
+        <w:rPr>
+          <w:rFonts w:ascii="Bookman Old Style" w:hAnsi="Bookman Old Style" w:cs="Tahoma"/>
+          <w:lang w:val="nb-NO"/>
+        </w:rPr>
+        <w:t>jmlLulusanDiploma</w:t>
       </w:r>
       <w:r>
         <w:rPr>
@@ -2496,7 +2497,7 @@
           <w:ilvl w:val="2"/>
           <w:numId w:val="10"/>
         </w:numPr>
-        <w:ind w:hanging="1368"/>
+        <w:ind w:left="1418" w:hanging="284"/>
         <w:jc w:val="both"/>
         <w:rPr>
           <w:rFonts w:ascii="Bookman Old Style" w:hAnsi="Bookman Old Style" w:cs="Tahoma"/>
@@ -2605,7 +2606,7 @@
           <w:ilvl w:val="2"/>
           <w:numId w:val="11"/>
         </w:numPr>
-        <w:ind w:hanging="1368"/>
+        <w:ind w:left="1418" w:hanging="284"/>
         <w:jc w:val="both"/>
         <w:rPr>
           <w:rFonts w:ascii="Bookman Old Style" w:hAnsi="Bookman Old Style" w:cs="Tahoma"/>
@@ -2625,6 +2626,19 @@
           <w:lang w:val="fi-FI"/>
         </w:rPr>
         <w:tab/>
+      </w:r>
+      <w:r>
+        <w:rPr>
+          <w:rFonts w:ascii="Bookman Old Style" w:hAnsi="Bookman Old Style" w:cs="Tahoma"/>
+          <w:lang w:val="fi-FI"/>
+        </w:rPr>
+        <w:tab/>
+      </w:r>
+      <w:r>
+        <w:rPr>
+          <w:rFonts w:ascii="Bookman Old Style" w:hAnsi="Bookman Old Style" w:cs="Tahoma"/>
+          <w:lang w:val="fi-FI"/>
+        </w:rPr>
         <w:t>:</w:t>
       </w:r>
       <w:r>
@@ -2676,7 +2690,7 @@
           <w:ilvl w:val="2"/>
           <w:numId w:val="11"/>
         </w:numPr>
-        <w:ind w:hanging="1368"/>
+        <w:ind w:left="1418" w:hanging="284"/>
         <w:rPr>
           <w:rFonts w:ascii="Bookman Old Style" w:hAnsi="Bookman Old Style" w:cs="Tahoma"/>
           <w:lang w:val="fi-FI"/>
@@ -2702,6 +2716,13 @@
           <w:lang w:val="nb-NO"/>
         </w:rPr>
         <w:t xml:space="preserve"> </w:t>
+      </w:r>
+      <w:r>
+        <w:rPr>
+          <w:rFonts w:ascii="Bookman Old Style" w:hAnsi="Bookman Old Style" w:cs="Tahoma"/>
+          <w:lang w:val="nb-NO"/>
+        </w:rPr>
+        <w:tab/>
       </w:r>
       <w:r>
         <w:rPr>
@@ -2759,7 +2780,7 @@
           <w:ilvl w:val="2"/>
           <w:numId w:val="11"/>
         </w:numPr>
-        <w:ind w:hanging="1368"/>
+        <w:ind w:left="1418" w:hanging="284"/>
         <w:jc w:val="both"/>
         <w:rPr>
           <w:rFonts w:ascii="Bookman Old Style" w:hAnsi="Bookman Old Style" w:cs="Tahoma"/>
@@ -2772,6 +2793,13 @@
           <w:lang w:val="nb-NO"/>
         </w:rPr>
         <w:t xml:space="preserve">Sekolah Luar Biasa </w:t>
+      </w:r>
+      <w:r>
+        <w:rPr>
+          <w:rFonts w:ascii="Bookman Old Style" w:hAnsi="Bookman Old Style" w:cs="Tahoma"/>
+          <w:lang w:val="nb-NO"/>
+        </w:rPr>
+        <w:tab/>
       </w:r>
       <w:r>
         <w:rPr>
@@ -2829,7 +2857,7 @@
           <w:ilvl w:val="2"/>
           <w:numId w:val="11"/>
         </w:numPr>
-        <w:ind w:hanging="1368"/>
+        <w:ind w:left="1418" w:hanging="284"/>
         <w:jc w:val="both"/>
         <w:rPr>
           <w:rFonts w:ascii="Bookman Old Style" w:hAnsi="Bookman Old Style" w:cs="Tahoma"/>
@@ -2842,6 +2870,13 @@
           <w:lang w:val="nb-NO"/>
         </w:rPr>
         <w:t xml:space="preserve">Kursus Keterampilan  </w:t>
+      </w:r>
+      <w:r>
+        <w:rPr>
+          <w:rFonts w:ascii="Bookman Old Style" w:hAnsi="Bookman Old Style" w:cs="Tahoma"/>
+          <w:lang w:val="nb-NO"/>
+        </w:rPr>
+        <w:tab/>
       </w:r>
       <w:r>
         <w:rPr>
@@ -2900,6 +2935,7 @@
           <w:ilvl w:val="0"/>
           <w:numId w:val="43"/>
         </w:numPr>
+        <w:ind w:right="59"/>
         <w:jc w:val="both"/>
         <w:rPr>
           <w:rFonts w:ascii="Bookman Old Style" w:hAnsi="Bookman Old Style" w:cs="Tahoma"/>
@@ -2954,13 +2990,6 @@
           <w:lang w:val="nb-NO"/>
         </w:rPr>
         <w:t>}</w:t>
-      </w:r>
-      <w:r>
-        <w:rPr>
-          <w:rFonts w:ascii="Bookman Old Style" w:hAnsi="Bookman Old Style" w:cs="Tahoma"/>
-          <w:lang w:val="nb-NO"/>
-        </w:rPr>
-        <w:t xml:space="preserve"> </w:t>
       </w:r>
       <w:r>
         <w:rPr>
@@ -3395,6 +3424,12 @@
         <w:rPr>
           <w:rFonts w:ascii="Bookman Old Style" w:hAnsi="Bookman Old Style" w:cs="Tahoma"/>
         </w:rPr>
+        <w:tab/>
+      </w:r>
+      <w:r>
+        <w:rPr>
+          <w:rFonts w:ascii="Bookman Old Style" w:hAnsi="Bookman Old Style" w:cs="Tahoma"/>
+        </w:rPr>
         <w:t xml:space="preserve">: </w:t>
       </w:r>
       <w:r>
@@ -3431,6 +3466,22 @@
         </w:rPr>
         <w:t>buah</w:t>
       </w:r>
+    </w:p>
+    <w:p>
+      <w:pPr>
+        <w:rPr>
+          <w:rFonts w:ascii="Bookman Old Style" w:hAnsi="Bookman Old Style" w:cs="Tahoma"/>
+          <w:lang w:val="fi-FI"/>
+        </w:rPr>
+      </w:pPr>
+    </w:p>
+    <w:p>
+      <w:pPr>
+        <w:rPr>
+          <w:rFonts w:ascii="Bookman Old Style" w:hAnsi="Bookman Old Style" w:cs="Tahoma"/>
+          <w:lang w:val="fi-FI"/>
+        </w:rPr>
+      </w:pPr>
     </w:p>
     <w:p>
       <w:pPr>
@@ -3453,6 +3504,7 @@
           <w:rFonts w:ascii="Bookman Old Style" w:hAnsi="Bookman Old Style" w:cs="Tahoma"/>
           <w:lang w:val="id-ID"/>
         </w:rPr>
+        <w:lastRenderedPageBreak/>
         <w:t>Prasarana Pendidikan</w:t>
       </w:r>
     </w:p>
@@ -3508,7 +3560,6 @@
                 <w:rFonts w:ascii="Bookman Old Style" w:hAnsi="Bookman Old Style" w:cs="Tahoma"/>
                 <w:lang w:val="nb-NO"/>
               </w:rPr>
-              <w:lastRenderedPageBreak/>
               <w:t>${</w:t>
             </w:r>
             <w:r>
@@ -3572,7 +3623,6 @@
               <w:rPr>
                 <w:rFonts w:ascii="Bookman Old Style" w:hAnsi="Bookman Old Style" w:cs="Tahoma"/>
               </w:rPr>
-              <w:lastRenderedPageBreak/>
               <w:t>SMP</w:t>
             </w:r>
             <w:r>
@@ -3619,7 +3669,6 @@
               <w:rPr>
                 <w:rFonts w:ascii="Bookman Old Style" w:hAnsi="Bookman Old Style" w:cs="Tahoma"/>
               </w:rPr>
-              <w:lastRenderedPageBreak/>
               <w:t>b</w:t>
             </w:r>
             <w:r>
@@ -3654,7 +3703,6 @@
                 <w:rFonts w:ascii="Bookman Old Style" w:hAnsi="Bookman Old Style" w:cs="Tahoma"/>
                 <w:lang w:val="fi-FI"/>
               </w:rPr>
-              <w:lastRenderedPageBreak/>
               <w:t>TK</w:t>
             </w:r>
             <w:r>
@@ -5435,6 +5483,7 @@
           <w:rFonts w:ascii="Bookman Old Style" w:hAnsi="Bookman Old Style" w:cs="Tahoma"/>
           <w:lang w:val="id-ID"/>
         </w:rPr>
+        <w:lastRenderedPageBreak/>
         <w:t>Program yang diterima Kelurahan :</w:t>
       </w:r>
     </w:p>
@@ -5707,7 +5756,6 @@
           <w:rFonts w:ascii="Bookman Old Style" w:hAnsi="Bookman Old Style" w:cs="Tahoma"/>
           <w:b/>
         </w:rPr>
-        <w:lastRenderedPageBreak/>
         <w:t xml:space="preserve">DATA </w:t>
       </w:r>
       <w:r>
@@ -5753,7 +5801,7 @@
           <w:rFonts w:ascii="Bookman Old Style" w:hAnsi="Bookman Old Style" w:cs="Tahoma"/>
           <w:lang w:val="id-ID"/>
         </w:rPr>
-        <w:t xml:space="preserve">                   </w:t>
+        <w:tab/>
       </w:r>
       <w:r>
         <w:rPr>
@@ -5827,13 +5875,7 @@
           <w:rFonts w:ascii="Bookman Old Style" w:hAnsi="Bookman Old Style" w:cs="Tahoma"/>
         </w:rPr>
         <w:tab/>
-      </w:r>
-      <w:r>
-        <w:rPr>
-          <w:rFonts w:ascii="Bookman Old Style" w:hAnsi="Bookman Old Style" w:cs="Tahoma"/>
-          <w:lang w:val="id-ID"/>
-        </w:rPr>
-        <w:t xml:space="preserve">          </w:t>
+        <w:t xml:space="preserve">   </w:t>
       </w:r>
       <w:r>
         <w:rPr>
@@ -6235,6 +6277,12 @@
           <w:lang w:val="id-ID"/>
         </w:rPr>
         <w:t>d. Hibah/Bantuan Luar Negeri</w:t>
+      </w:r>
+      <w:r>
+        <w:rPr>
+          <w:rFonts w:ascii="Bookman Old Style" w:hAnsi="Bookman Old Style" w:cs="Tahoma"/>
+        </w:rPr>
+        <w:t xml:space="preserve"> </w:t>
       </w:r>
       <w:r>
         <w:rPr>
@@ -7585,6 +7633,7 @@
           <w:rFonts w:ascii="Bookman Old Style" w:hAnsi="Bookman Old Style" w:cs="Tahoma"/>
           <w:lang w:val="id-ID"/>
         </w:rPr>
+        <w:lastRenderedPageBreak/>
         <w:t>b.</w:t>
       </w:r>
       <w:r>
@@ -7860,7 +7909,6 @@
         <w:rPr>
           <w:rFonts w:ascii="Bookman Old Style" w:hAnsi="Bookman Old Style" w:cs="Tahoma"/>
         </w:rPr>
-        <w:lastRenderedPageBreak/>
         <w:t xml:space="preserve">   </w:t>
       </w:r>
       <w:r>
@@ -7894,25 +7942,6 @@
           <w:rFonts w:ascii="Bookman Old Style" w:hAnsi="Bookman Old Style" w:cs="Tahoma"/>
         </w:rPr>
         <w:tab/>
-      </w:r>
-      <w:r>
-        <w:rPr>
-          <w:rFonts w:ascii="Bookman Old Style" w:hAnsi="Bookman Old Style" w:cs="Tahoma"/>
-        </w:rPr>
-        <w:t xml:space="preserve"> </w:t>
-      </w:r>
-      <w:r>
-        <w:rPr>
-          <w:rFonts w:ascii="Bookman Old Style" w:hAnsi="Bookman Old Style" w:cs="Tahoma"/>
-          <w:lang w:val="id-ID"/>
-        </w:rPr>
-        <w:t xml:space="preserve"> </w:t>
-      </w:r>
-      <w:r>
-        <w:rPr>
-          <w:rFonts w:ascii="Bookman Old Style" w:hAnsi="Bookman Old Style" w:cs="Tahoma"/>
-        </w:rPr>
-        <w:t xml:space="preserve">  </w:t>
       </w:r>
       <w:r>
         <w:rPr>
@@ -8002,19 +8031,8 @@
         </w:rPr>
         <w:tab/>
       </w:r>
-      <w:r>
-        <w:rPr>
-          <w:rFonts w:ascii="Bookman Old Style" w:hAnsi="Bookman Old Style" w:cs="Tahoma"/>
-          <w:lang w:val="id-ID"/>
-        </w:rPr>
-        <w:t xml:space="preserve"> </w:t>
-      </w:r>
-      <w:r>
-        <w:rPr>
-          <w:rFonts w:ascii="Bookman Old Style" w:hAnsi="Bookman Old Style" w:cs="Tahoma"/>
-        </w:rPr>
-        <w:t xml:space="preserve">   </w:t>
-      </w:r>
+      <w:bookmarkStart w:id="0" w:name="_GoBack"/>
+      <w:bookmarkEnd w:id="0"/>
       <w:r>
         <w:rPr>
           <w:rFonts w:ascii="Bookman Old Style" w:hAnsi="Bookman Old Style" w:cs="Tahoma"/>
@@ -8807,7 +8825,7 @@
       <w:rPr>
         <w:noProof/>
       </w:rPr>
-      <w:t>1</w:t>
+      <w:t>4</w:t>
     </w:r>
     <w:r>
       <w:fldChar w:fldCharType="end"/>
@@ -11281,7 +11299,7 @@
         <w:rFonts w:hint="default"/>
       </w:rPr>
     </w:lvl>
-    <w:lvl w:ilvl="1" w:tplc="04090019" w:tentative="1">
+    <w:lvl w:ilvl="1" w:tplc="04090019">
       <w:start w:val="1"/>
       <w:numFmt w:val="lowerLetter"/>
       <w:lvlText w:val="%2."/>
@@ -13873,7 +13891,6 @@
     <w:uiPriority w:val="99"/>
     <w:semiHidden/>
     <w:unhideWhenUsed/>
-    <w:qFormat/>
     <w:tblPr>
       <w:tblInd w:w="0" w:type="dxa"/>
       <w:tblCellMar>
@@ -14270,7 +14287,7 @@
 </file>
 
 <file path=customXml/itemProps1.xml><?xml version="1.0" encoding="utf-8"?>
-<ds:datastoreItem xmlns:ds="http://schemas.openxmlformats.org/officeDocument/2006/customXml" ds:itemID="{A47B5C63-6D4D-4152-ACDF-733E73A1B39D}">
+<ds:datastoreItem xmlns:ds="http://schemas.openxmlformats.org/officeDocument/2006/customXml" ds:itemID="{52D4AA28-00CF-4BA9-A472-75321449CF3F}">
   <ds:schemaRefs>
     <ds:schemaRef ds:uri="http://schemas.openxmlformats.org/officeDocument/2006/bibliography"/>
   </ds:schemaRefs>

</xml_diff>